<commit_message>
Add lesson 9 materials including Python functions for loops, arrays, and JSON handling
</commit_message>
<xml_diff>
--- a/rogo/lezione08-16_05_2025/Relazione_.docx
+++ b/rogo/lezione08-16_05_2025/Relazione_.docx
@@ -5,7 +5,7 @@
     <w:p>
       <w:pPr>
         <w:rPr>
-          <w:rFonts w:ascii="Rod" w:hAnsi="Rod" w:cs="Rod" w:hint="cs"/>
+          <w:rFonts w:ascii="Rod" w:hAnsi="Rod" w:cs="Rod"/>
           <w:color w:val="000000" w:themeColor="text1"/>
           <w:sz w:val="52"/>
           <w:szCs w:val="52"/>
@@ -43,17 +43,90 @@
     </w:p>
     <w:p>
       <w:pPr>
-        <w:rPr>
-          <w:rFonts w:ascii="Rod" w:hAnsi="Rod" w:cs="Rod" w:hint="cs"/>
+        <w:tabs>
+          <w:tab w:val="right" w:pos="9072"/>
+        </w:tabs>
+        <w:rPr>
+          <w:rFonts w:cs="Rod"/>
+          <w:sz w:val="40"/>
+          <w:szCs w:val="40"/>
+        </w:rPr>
+      </w:pPr>
+      <w:r>
+        <w:rPr>
+          <w:rFonts w:ascii="Rod" w:hAnsi="Rod" w:cs="Rod"/>
           <w:sz w:val="52"/>
           <w:szCs w:val="52"/>
         </w:rPr>
-      </w:pPr>
-    </w:p>
-    <w:p>
-      <w:pPr>
-        <w:rPr>
-          <w:rFonts w:ascii="Rod" w:hAnsi="Rod" w:cs="Rod" w:hint="cs"/>
+        <w:tab/>
+      </w:r>
+      <w:r>
+        <w:rPr>
+          <w:rFonts w:cs="Rod"/>
+          <w:sz w:val="40"/>
+          <w:szCs w:val="40"/>
+        </w:rPr>
+        <w:t>C</w:t>
+      </w:r>
+      <w:r>
+        <w:rPr>
+          <w:rFonts w:cs="Rod"/>
+          <w:sz w:val="40"/>
+          <w:szCs w:val="40"/>
+        </w:rPr>
+        <w:t>aro</w:t>
+      </w:r>
+    </w:p>
+    <w:p>
+      <w:pPr>
+        <w:tabs>
+          <w:tab w:val="right" w:pos="9072"/>
+        </w:tabs>
+        <w:rPr>
+          <w:rFonts w:cs="Rod"/>
+          <w:sz w:val="40"/>
+          <w:szCs w:val="40"/>
+          <w:u w:val="single"/>
+        </w:rPr>
+      </w:pPr>
+      <w:r>
+        <w:rPr>
+          <w:rFonts w:cs="Rod"/>
+          <w:sz w:val="40"/>
+          <w:szCs w:val="40"/>
+        </w:rPr>
+        <w:tab/>
+        <w:t>Via F. S. Gargiulo</w:t>
+      </w:r>
+    </w:p>
+    <w:p>
+      <w:pPr>
+        <w:tabs>
+          <w:tab w:val="right" w:pos="9072"/>
+        </w:tabs>
+        <w:rPr>
+          <w:rFonts w:cs="Rod"/>
+          <w:sz w:val="40"/>
+          <w:szCs w:val="40"/>
+        </w:rPr>
+      </w:pPr>
+      <w:r>
+        <w:rPr>
+          <w:rFonts w:cs="Rod"/>
+          <w:sz w:val="40"/>
+          <w:szCs w:val="40"/>
+          <w:u w:val="single"/>
+        </w:rPr>
+        <w:tab/>
+      </w:r>
+    </w:p>
+    <w:p>
+      <w:pPr>
+        <w:tabs>
+          <w:tab w:val="right" w:pos="9072"/>
+        </w:tabs>
+        <w:rPr>
+          <w:rFonts w:ascii="Rod" w:hAnsi="Rod" w:cs="Rod"/>
         </w:rPr>
       </w:pPr>
       <w:r>
@@ -71,7 +144,7 @@
           <w:numId w:val="4"/>
         </w:numPr>
         <w:rPr>
-          <w:rFonts w:ascii="Rod" w:hAnsi="Rod" w:cs="Rod" w:hint="cs"/>
+          <w:rFonts w:ascii="Rod" w:hAnsi="Rod" w:cs="Rod"/>
         </w:rPr>
       </w:pPr>
       <w:r>
@@ -89,7 +162,7 @@
           <w:numId w:val="4"/>
         </w:numPr>
         <w:rPr>
-          <w:rFonts w:ascii="Rod" w:hAnsi="Rod" w:cs="Rod" w:hint="cs"/>
+          <w:rFonts w:ascii="Rod" w:hAnsi="Rod" w:cs="Rod"/>
         </w:rPr>
       </w:pPr>
       <w:r>
@@ -107,7 +180,7 @@
           <w:numId w:val="4"/>
         </w:numPr>
         <w:rPr>
-          <w:rFonts w:ascii="Rod" w:hAnsi="Rod" w:cs="Rod" w:hint="cs"/>
+          <w:rFonts w:ascii="Rod" w:hAnsi="Rod" w:cs="Rod"/>
         </w:rPr>
       </w:pPr>
       <w:r>
@@ -125,7 +198,7 @@
           <w:numId w:val="4"/>
         </w:numPr>
         <w:rPr>
-          <w:rFonts w:ascii="Rod" w:hAnsi="Rod" w:cs="Rod" w:hint="cs"/>
+          <w:rFonts w:ascii="Rod" w:hAnsi="Rod" w:cs="Rod"/>
         </w:rPr>
       </w:pPr>
       <w:r>
@@ -143,7 +216,7 @@
           <w:numId w:val="4"/>
         </w:numPr>
         <w:rPr>
-          <w:rFonts w:ascii="Rod" w:hAnsi="Rod" w:cs="Rod" w:hint="cs"/>
+          <w:rFonts w:ascii="Rod" w:hAnsi="Rod" w:cs="Rod"/>
         </w:rPr>
       </w:pPr>
       <w:r>
@@ -162,14 +235,14 @@
     <w:p>
       <w:pPr>
         <w:rPr>
-          <w:rFonts w:ascii="Rod" w:hAnsi="Rod" w:cs="Rod" w:hint="cs"/>
-        </w:rPr>
-      </w:pPr>
-    </w:p>
-    <w:p>
-      <w:pPr>
-        <w:rPr>
-          <w:rFonts w:ascii="Rod" w:hAnsi="Rod" w:cs="Rod" w:hint="cs"/>
+          <w:rFonts w:ascii="Rod" w:hAnsi="Rod" w:cs="Rod"/>
+        </w:rPr>
+      </w:pPr>
+    </w:p>
+    <w:p>
+      <w:pPr>
+        <w:rPr>
+          <w:rFonts w:ascii="Rod" w:hAnsi="Rod" w:cs="Rod"/>
         </w:rPr>
       </w:pPr>
       <w:r>
@@ -188,7 +261,7 @@
     <w:p>
       <w:pPr>
         <w:rPr>
-          <w:rFonts w:ascii="Rod" w:hAnsi="Rod" w:cs="Rod" w:hint="cs"/>
+          <w:rFonts w:ascii="Rod" w:hAnsi="Rod" w:cs="Rod"/>
         </w:rPr>
       </w:pPr>
       <w:r>
@@ -202,19 +275,7 @@
         <w:rPr>
           <w:rFonts w:ascii="Rod" w:hAnsi="Rod" w:cs="Rod" w:hint="cs"/>
         </w:rPr>
-        <w:t>Treppi</w:t>
-      </w:r>
-      <w:r>
-        <w:rPr>
-          <w:rFonts w:ascii="Rod" w:hAnsi="Rod" w:cs="Rod" w:hint="cs"/>
-        </w:rPr>
-        <w:t>c</w:t>
-      </w:r>
-      <w:r>
-        <w:rPr>
-          <w:rFonts w:ascii="Rod" w:hAnsi="Rod" w:cs="Rod" w:hint="cs"/>
-        </w:rPr>
-        <w:t>cioniSPA</w:t>
+        <w:t>TreppiccioniSPA</w:t>
       </w:r>
       <w:proofErr w:type="spellEnd"/>
       <w:r>
@@ -227,7 +288,7 @@
     <w:p>
       <w:pPr>
         <w:rPr>
-          <w:rFonts w:ascii="Rod" w:hAnsi="Rod" w:cs="Rod" w:hint="cs"/>
+          <w:rFonts w:ascii="Rod" w:hAnsi="Rod" w:cs="Rod"/>
         </w:rPr>
       </w:pPr>
       <w:r>
@@ -260,14 +321,14 @@
     <w:p>
       <w:pPr>
         <w:rPr>
-          <w:rFonts w:ascii="Rod" w:hAnsi="Rod" w:cs="Rod" w:hint="cs"/>
-        </w:rPr>
-      </w:pPr>
-    </w:p>
-    <w:p>
-      <w:pPr>
-        <w:rPr>
-          <w:rFonts w:ascii="Rod" w:hAnsi="Rod" w:cs="Rod" w:hint="cs"/>
+          <w:rFonts w:ascii="Rod" w:hAnsi="Rod" w:cs="Rod"/>
+        </w:rPr>
+      </w:pPr>
+    </w:p>
+    <w:p>
+      <w:pPr>
+        <w:rPr>
+          <w:rFonts w:ascii="Rod" w:hAnsi="Rod" w:cs="Rod"/>
         </w:rPr>
       </w:pPr>
       <w:r>
@@ -286,7 +347,7 @@
     <w:p>
       <w:pPr>
         <w:rPr>
-          <w:rFonts w:ascii="Rod" w:hAnsi="Rod" w:cs="Rod" w:hint="cs"/>
+          <w:rFonts w:ascii="Rod" w:hAnsi="Rod" w:cs="Rod"/>
         </w:rPr>
       </w:pPr>
       <w:proofErr w:type="spellStart"/>
@@ -326,19 +387,7 @@
         <w:rPr>
           <w:rFonts w:ascii="Rod" w:hAnsi="Rod" w:cs="Rod" w:hint="cs"/>
         </w:rPr>
-        <w:t>Treppi</w:t>
-      </w:r>
-      <w:r>
-        <w:rPr>
-          <w:rFonts w:ascii="Rod" w:hAnsi="Rod" w:cs="Rod" w:hint="cs"/>
-        </w:rPr>
-        <w:t>c</w:t>
-      </w:r>
-      <w:r>
-        <w:rPr>
-          <w:rFonts w:ascii="Rod" w:hAnsi="Rod" w:cs="Rod" w:hint="cs"/>
-        </w:rPr>
-        <w:t>cioniSPA</w:t>
+        <w:t>TreppiccioniSPA</w:t>
       </w:r>
       <w:proofErr w:type="spellEnd"/>
       <w:r>
@@ -351,26 +400,14 @@
     <w:p>
       <w:pPr>
         <w:rPr>
-          <w:rFonts w:ascii="Rod" w:hAnsi="Rod" w:cs="Rod" w:hint="cs"/>
-        </w:rPr>
-      </w:pPr>
-      <w:r>
-        <w:rPr>
-          <w:rFonts w:ascii="Rod" w:hAnsi="Rod" w:cs="Rod" w:hint="cs"/>
-        </w:rPr>
-        <w:t>I valori</w:t>
-      </w:r>
-      <w:r>
-        <w:rPr>
-          <w:rFonts w:ascii="Rod" w:hAnsi="Rod" w:cs="Rod" w:hint="cs"/>
-        </w:rPr>
-        <w:t xml:space="preserve"> dei nostri acquisti</w:t>
-      </w:r>
-      <w:r>
-        <w:rPr>
-          <w:rFonts w:ascii="Rod" w:hAnsi="Rod" w:cs="Rod" w:hint="cs"/>
-        </w:rPr>
-        <w:t xml:space="preserve"> </w:t>
+          <w:rFonts w:ascii="Rod" w:hAnsi="Rod" w:cs="Rod"/>
+        </w:rPr>
+      </w:pPr>
+      <w:r>
+        <w:rPr>
+          <w:rFonts w:ascii="Rod" w:hAnsi="Rod" w:cs="Rod" w:hint="cs"/>
+        </w:rPr>
+        <w:t xml:space="preserve">I valori dei nostri acquisti </w:t>
       </w:r>
       <w:r>
         <w:rPr>
@@ -382,13 +419,7 @@
         <w:rPr>
           <w:rFonts w:ascii="Rod" w:hAnsi="Rod" w:cs="Rod" w:hint="cs"/>
         </w:rPr>
-        <w:t>sono i seguenti</w:t>
-      </w:r>
-      <w:r>
-        <w:rPr>
-          <w:rFonts w:ascii="Rod" w:hAnsi="Rod" w:cs="Rod" w:hint="cs"/>
-        </w:rPr>
-        <w:t>:</w:t>
+        <w:t>sono i seguenti:</w:t>
       </w:r>
     </w:p>
     <w:tbl>
@@ -411,7 +442,7 @@
           <w:p>
             <w:pPr>
               <w:rPr>
-                <w:rFonts w:ascii="Rod" w:hAnsi="Rod" w:cs="Rod" w:hint="cs"/>
+                <w:rFonts w:ascii="Rod" w:hAnsi="Rod" w:cs="Rod"/>
               </w:rPr>
             </w:pPr>
             <w:r>
@@ -429,7 +460,7 @@
           <w:p>
             <w:pPr>
               <w:rPr>
-                <w:rFonts w:ascii="Rod" w:hAnsi="Rod" w:cs="Rod" w:hint="cs"/>
+                <w:rFonts w:ascii="Rod" w:hAnsi="Rod" w:cs="Rod"/>
               </w:rPr>
             </w:pPr>
             <w:r>
@@ -447,7 +478,7 @@
           <w:p>
             <w:pPr>
               <w:rPr>
-                <w:rFonts w:ascii="Rod" w:hAnsi="Rod" w:cs="Rod" w:hint="cs"/>
+                <w:rFonts w:ascii="Rod" w:hAnsi="Rod" w:cs="Rod"/>
               </w:rPr>
             </w:pPr>
             <w:r>
@@ -467,7 +498,7 @@
           <w:p>
             <w:pPr>
               <w:rPr>
-                <w:rFonts w:ascii="Rod" w:hAnsi="Rod" w:cs="Rod" w:hint="cs"/>
+                <w:rFonts w:ascii="Rod" w:hAnsi="Rod" w:cs="Rod"/>
               </w:rPr>
             </w:pPr>
             <w:r>
@@ -485,7 +516,7 @@
           <w:p>
             <w:pPr>
               <w:rPr>
-                <w:rFonts w:ascii="Rod" w:hAnsi="Rod" w:cs="Rod" w:hint="cs"/>
+                <w:rFonts w:ascii="Rod" w:hAnsi="Rod" w:cs="Rod"/>
               </w:rPr>
             </w:pPr>
             <w:r>
@@ -503,7 +534,7 @@
           <w:p>
             <w:pPr>
               <w:rPr>
-                <w:rFonts w:ascii="Rod" w:hAnsi="Rod" w:cs="Rod" w:hint="cs"/>
+                <w:rFonts w:ascii="Rod" w:hAnsi="Rod" w:cs="Rod"/>
               </w:rPr>
             </w:pPr>
             <w:r>
@@ -529,7 +560,7 @@
           <w:p>
             <w:pPr>
               <w:rPr>
-                <w:rFonts w:ascii="Rod" w:hAnsi="Rod" w:cs="Rod" w:hint="cs"/>
+                <w:rFonts w:ascii="Rod" w:hAnsi="Rod" w:cs="Rod"/>
               </w:rPr>
             </w:pPr>
             <w:r>
@@ -547,7 +578,7 @@
           <w:p>
             <w:pPr>
               <w:rPr>
-                <w:rFonts w:ascii="Rod" w:hAnsi="Rod" w:cs="Rod" w:hint="cs"/>
+                <w:rFonts w:ascii="Rod" w:hAnsi="Rod" w:cs="Rod"/>
               </w:rPr>
             </w:pPr>
             <w:r>
@@ -565,7 +596,7 @@
           <w:p>
             <w:pPr>
               <w:rPr>
-                <w:rFonts w:ascii="Rod" w:hAnsi="Rod" w:cs="Rod" w:hint="cs"/>
+                <w:rFonts w:ascii="Rod" w:hAnsi="Rod" w:cs="Rod"/>
               </w:rPr>
             </w:pPr>
             <w:r>
@@ -591,7 +622,7 @@
           <w:p>
             <w:pPr>
               <w:rPr>
-                <w:rFonts w:ascii="Rod" w:hAnsi="Rod" w:cs="Rod" w:hint="cs"/>
+                <w:rFonts w:ascii="Rod" w:hAnsi="Rod" w:cs="Rod"/>
               </w:rPr>
             </w:pPr>
             <w:r>
@@ -609,7 +640,7 @@
           <w:p>
             <w:pPr>
               <w:rPr>
-                <w:rFonts w:ascii="Rod" w:hAnsi="Rod" w:cs="Rod" w:hint="cs"/>
+                <w:rFonts w:ascii="Rod" w:hAnsi="Rod" w:cs="Rod"/>
               </w:rPr>
             </w:pPr>
             <w:r>
@@ -627,7 +658,7 @@
           <w:p>
             <w:pPr>
               <w:rPr>
-                <w:rFonts w:ascii="Rod" w:hAnsi="Rod" w:cs="Rod" w:hint="cs"/>
+                <w:rFonts w:ascii="Rod" w:hAnsi="Rod" w:cs="Rod"/>
               </w:rPr>
             </w:pPr>
             <w:r>
@@ -653,7 +684,7 @@
           <w:p>
             <w:pPr>
               <w:rPr>
-                <w:rFonts w:ascii="Rod" w:hAnsi="Rod" w:cs="Rod" w:hint="cs"/>
+                <w:rFonts w:ascii="Rod" w:hAnsi="Rod" w:cs="Rod"/>
               </w:rPr>
             </w:pPr>
             <w:r>
@@ -671,7 +702,7 @@
           <w:p>
             <w:pPr>
               <w:rPr>
-                <w:rFonts w:ascii="Rod" w:hAnsi="Rod" w:cs="Rod" w:hint="cs"/>
+                <w:rFonts w:ascii="Rod" w:hAnsi="Rod" w:cs="Rod"/>
               </w:rPr>
             </w:pPr>
             <w:r>
@@ -689,7 +720,7 @@
           <w:p>
             <w:pPr>
               <w:rPr>
-                <w:rFonts w:ascii="Rod" w:hAnsi="Rod" w:cs="Rod" w:hint="cs"/>
+                <w:rFonts w:ascii="Rod" w:hAnsi="Rod" w:cs="Rod"/>
               </w:rPr>
             </w:pPr>
             <w:r>
@@ -715,20 +746,14 @@
           <w:p>
             <w:pPr>
               <w:rPr>
-                <w:rFonts w:ascii="Rod" w:hAnsi="Rod" w:cs="Rod" w:hint="cs"/>
-              </w:rPr>
-            </w:pPr>
-            <w:r>
-              <w:rPr>
-                <w:rFonts w:ascii="Rod" w:hAnsi="Rod" w:cs="Rod" w:hint="cs"/>
-              </w:rPr>
-              <w:t xml:space="preserve">Scheda </w:t>
-            </w:r>
-            <w:r>
-              <w:rPr>
-                <w:rFonts w:ascii="Rod" w:hAnsi="Rod" w:cs="Rod" w:hint="cs"/>
-              </w:rPr>
-              <w:t>Madre</w:t>
+                <w:rFonts w:ascii="Rod" w:hAnsi="Rod" w:cs="Rod"/>
+              </w:rPr>
+            </w:pPr>
+            <w:r>
+              <w:rPr>
+                <w:rFonts w:ascii="Rod" w:hAnsi="Rod" w:cs="Rod" w:hint="cs"/>
+              </w:rPr>
+              <w:t>Scheda Madre</w:t>
             </w:r>
           </w:p>
         </w:tc>
@@ -739,7 +764,7 @@
           <w:p>
             <w:pPr>
               <w:rPr>
-                <w:rFonts w:ascii="Rod" w:hAnsi="Rod" w:cs="Rod" w:hint="cs"/>
+                <w:rFonts w:ascii="Rod" w:hAnsi="Rod" w:cs="Rod"/>
               </w:rPr>
             </w:pPr>
             <w:r>
@@ -757,7 +782,7 @@
           <w:p>
             <w:pPr>
               <w:rPr>
-                <w:rFonts w:ascii="Rod" w:hAnsi="Rod" w:cs="Rod" w:hint="cs"/>
+                <w:rFonts w:ascii="Rod" w:hAnsi="Rod" w:cs="Rod"/>
               </w:rPr>
             </w:pPr>
             <w:r>
@@ -779,14 +804,14 @@
     <w:p>
       <w:pPr>
         <w:rPr>
-          <w:rFonts w:ascii="Rod" w:hAnsi="Rod" w:cs="Rod" w:hint="cs"/>
-        </w:rPr>
-      </w:pPr>
-    </w:p>
-    <w:p>
-      <w:pPr>
-        <w:rPr>
-          <w:rFonts w:ascii="Rod" w:hAnsi="Rod" w:cs="Rod" w:hint="cs"/>
+          <w:rFonts w:ascii="Rod" w:hAnsi="Rod" w:cs="Rod"/>
+        </w:rPr>
+      </w:pPr>
+    </w:p>
+    <w:p>
+      <w:pPr>
+        <w:rPr>
+          <w:rFonts w:ascii="Rod" w:hAnsi="Rod" w:cs="Rod"/>
         </w:rPr>
       </w:pPr>
       <w:r>
@@ -828,7 +853,7 @@
           <w:p>
             <w:pPr>
               <w:rPr>
-                <w:rFonts w:ascii="Rod" w:hAnsi="Rod" w:cs="Rod" w:hint="cs"/>
+                <w:rFonts w:ascii="Rod" w:hAnsi="Rod" w:cs="Rod"/>
               </w:rPr>
             </w:pPr>
             <w:r>
@@ -846,7 +871,7 @@
           <w:p>
             <w:pPr>
               <w:rPr>
-                <w:rFonts w:ascii="Rod" w:hAnsi="Rod" w:cs="Rod" w:hint="cs"/>
+                <w:rFonts w:ascii="Rod" w:hAnsi="Rod" w:cs="Rod"/>
               </w:rPr>
             </w:pPr>
             <w:r>
@@ -864,7 +889,7 @@
           <w:p>
             <w:pPr>
               <w:rPr>
-                <w:rFonts w:ascii="Rod" w:hAnsi="Rod" w:cs="Rod" w:hint="cs"/>
+                <w:rFonts w:ascii="Rod" w:hAnsi="Rod" w:cs="Rod"/>
               </w:rPr>
             </w:pPr>
             <w:r>
@@ -884,7 +909,7 @@
           <w:p>
             <w:pPr>
               <w:rPr>
-                <w:rFonts w:ascii="Rod" w:hAnsi="Rod" w:cs="Rod" w:hint="cs"/>
+                <w:rFonts w:ascii="Rod" w:hAnsi="Rod" w:cs="Rod"/>
               </w:rPr>
             </w:pPr>
             <w:r>
@@ -902,20 +927,14 @@
           <w:p>
             <w:pPr>
               <w:rPr>
-                <w:rFonts w:ascii="Rod" w:hAnsi="Rod" w:cs="Rod" w:hint="cs"/>
-              </w:rPr>
-            </w:pPr>
-            <w:r>
-              <w:rPr>
-                <w:rFonts w:ascii="Rod" w:hAnsi="Rod" w:cs="Rod" w:hint="cs"/>
-              </w:rPr>
-              <w:t>1</w:t>
-            </w:r>
-            <w:r>
-              <w:rPr>
-                <w:rFonts w:ascii="Rod" w:hAnsi="Rod" w:cs="Rod" w:hint="cs"/>
-              </w:rPr>
-              <w:t>5</w:t>
+                <w:rFonts w:ascii="Rod" w:hAnsi="Rod" w:cs="Rod"/>
+              </w:rPr>
+            </w:pPr>
+            <w:r>
+              <w:rPr>
+                <w:rFonts w:ascii="Rod" w:hAnsi="Rod" w:cs="Rod" w:hint="cs"/>
+              </w:rPr>
+              <w:t>15</w:t>
             </w:r>
           </w:p>
         </w:tc>
@@ -926,7 +945,7 @@
           <w:p>
             <w:pPr>
               <w:rPr>
-                <w:rFonts w:ascii="Rod" w:hAnsi="Rod" w:cs="Rod" w:hint="cs"/>
+                <w:rFonts w:ascii="Rod" w:hAnsi="Rod" w:cs="Rod"/>
               </w:rPr>
             </w:pPr>
             <w:r>
@@ -952,7 +971,7 @@
           <w:p>
             <w:pPr>
               <w:rPr>
-                <w:rFonts w:ascii="Rod" w:hAnsi="Rod" w:cs="Rod" w:hint="cs"/>
+                <w:rFonts w:ascii="Rod" w:hAnsi="Rod" w:cs="Rod"/>
               </w:rPr>
             </w:pPr>
             <w:r>
@@ -970,7 +989,7 @@
           <w:p>
             <w:pPr>
               <w:rPr>
-                <w:rFonts w:ascii="Rod" w:hAnsi="Rod" w:cs="Rod" w:hint="cs"/>
+                <w:rFonts w:ascii="Rod" w:hAnsi="Rod" w:cs="Rod"/>
               </w:rPr>
             </w:pPr>
             <w:r>
@@ -988,7 +1007,7 @@
           <w:p>
             <w:pPr>
               <w:rPr>
-                <w:rFonts w:ascii="Rod" w:hAnsi="Rod" w:cs="Rod" w:hint="cs"/>
+                <w:rFonts w:ascii="Rod" w:hAnsi="Rod" w:cs="Rod"/>
               </w:rPr>
             </w:pPr>
             <w:r>
@@ -1008,7 +1027,7 @@
           <w:p>
             <w:pPr>
               <w:rPr>
-                <w:rFonts w:ascii="Rod" w:hAnsi="Rod" w:cs="Rod" w:hint="cs"/>
+                <w:rFonts w:ascii="Rod" w:hAnsi="Rod" w:cs="Rod"/>
               </w:rPr>
             </w:pPr>
             <w:r>
@@ -1026,7 +1045,7 @@
           <w:p>
             <w:pPr>
               <w:rPr>
-                <w:rFonts w:ascii="Rod" w:hAnsi="Rod" w:cs="Rod" w:hint="cs"/>
+                <w:rFonts w:ascii="Rod" w:hAnsi="Rod" w:cs="Rod"/>
               </w:rPr>
             </w:pPr>
             <w:r>
@@ -1044,7 +1063,7 @@
           <w:p>
             <w:pPr>
               <w:rPr>
-                <w:rFonts w:ascii="Rod" w:hAnsi="Rod" w:cs="Rod" w:hint="cs"/>
+                <w:rFonts w:ascii="Rod" w:hAnsi="Rod" w:cs="Rod"/>
               </w:rPr>
             </w:pPr>
             <w:r>
@@ -1064,7 +1083,7 @@
           <w:p>
             <w:pPr>
               <w:rPr>
-                <w:rFonts w:ascii="Rod" w:hAnsi="Rod" w:cs="Rod" w:hint="cs"/>
+                <w:rFonts w:ascii="Rod" w:hAnsi="Rod" w:cs="Rod"/>
               </w:rPr>
             </w:pPr>
             <w:r>
@@ -1082,20 +1101,14 @@
           <w:p>
             <w:pPr>
               <w:rPr>
-                <w:rFonts w:ascii="Rod" w:hAnsi="Rod" w:cs="Rod" w:hint="cs"/>
-              </w:rPr>
-            </w:pPr>
-            <w:r>
-              <w:rPr>
-                <w:rFonts w:ascii="Rod" w:hAnsi="Rod" w:cs="Rod" w:hint="cs"/>
-              </w:rPr>
-              <w:t>6</w:t>
-            </w:r>
-            <w:r>
-              <w:rPr>
-                <w:rFonts w:ascii="Rod" w:hAnsi="Rod" w:cs="Rod" w:hint="cs"/>
-              </w:rPr>
-              <w:t>00</w:t>
+                <w:rFonts w:ascii="Rod" w:hAnsi="Rod" w:cs="Rod"/>
+              </w:rPr>
+            </w:pPr>
+            <w:r>
+              <w:rPr>
+                <w:rFonts w:ascii="Rod" w:hAnsi="Rod" w:cs="Rod" w:hint="cs"/>
+              </w:rPr>
+              <w:t>600</w:t>
             </w:r>
           </w:p>
         </w:tc>
@@ -1106,7 +1119,7 @@
           <w:p>
             <w:pPr>
               <w:rPr>
-                <w:rFonts w:ascii="Rod" w:hAnsi="Rod" w:cs="Rod" w:hint="cs"/>
+                <w:rFonts w:ascii="Rod" w:hAnsi="Rod" w:cs="Rod"/>
               </w:rPr>
             </w:pPr>
             <w:r>
@@ -1126,7 +1139,7 @@
           <w:p>
             <w:pPr>
               <w:rPr>
-                <w:rFonts w:ascii="Rod" w:hAnsi="Rod" w:cs="Rod" w:hint="cs"/>
+                <w:rFonts w:ascii="Rod" w:hAnsi="Rod" w:cs="Rod"/>
               </w:rPr>
             </w:pPr>
             <w:r>
@@ -1144,20 +1157,14 @@
           <w:p>
             <w:pPr>
               <w:rPr>
-                <w:rFonts w:ascii="Rod" w:hAnsi="Rod" w:cs="Rod" w:hint="cs"/>
-              </w:rPr>
-            </w:pPr>
-            <w:r>
-              <w:rPr>
-                <w:rFonts w:ascii="Rod" w:hAnsi="Rod" w:cs="Rod" w:hint="cs"/>
-              </w:rPr>
-              <w:t>10</w:t>
-            </w:r>
-            <w:r>
-              <w:rPr>
-                <w:rFonts w:ascii="Rod" w:hAnsi="Rod" w:cs="Rod" w:hint="cs"/>
-              </w:rPr>
-              <w:t>00</w:t>
+                <w:rFonts w:ascii="Rod" w:hAnsi="Rod" w:cs="Rod"/>
+              </w:rPr>
+            </w:pPr>
+            <w:r>
+              <w:rPr>
+                <w:rFonts w:ascii="Rod" w:hAnsi="Rod" w:cs="Rod" w:hint="cs"/>
+              </w:rPr>
+              <w:t>1000</w:t>
             </w:r>
           </w:p>
         </w:tc>
@@ -1168,7 +1175,7 @@
           <w:p>
             <w:pPr>
               <w:rPr>
-                <w:rFonts w:ascii="Rod" w:hAnsi="Rod" w:cs="Rod" w:hint="cs"/>
+                <w:rFonts w:ascii="Rod" w:hAnsi="Rod" w:cs="Rod"/>
               </w:rPr>
             </w:pPr>
             <w:r>
@@ -1184,56 +1191,55 @@
     <w:p>
       <w:pPr>
         <w:rPr>
-          <w:rFonts w:ascii="Rod" w:hAnsi="Rod" w:cs="Rod" w:hint="cs"/>
-        </w:rPr>
-      </w:pPr>
-    </w:p>
-    <w:p>
-      <w:pPr>
-        <w:rPr>
-          <w:rFonts w:ascii="Rod" w:hAnsi="Rod" w:cs="Rod" w:hint="cs"/>
-        </w:rPr>
-      </w:pPr>
-    </w:p>
-    <w:p>
-      <w:pPr>
-        <w:rPr>
-          <w:rFonts w:ascii="Rod" w:hAnsi="Rod" w:cs="Rod" w:hint="cs"/>
-        </w:rPr>
-      </w:pPr>
-    </w:p>
-    <w:p>
-      <w:pPr>
-        <w:rPr>
-          <w:rFonts w:ascii="Rod" w:hAnsi="Rod" w:cs="Rod"/>
-        </w:rPr>
-      </w:pPr>
-    </w:p>
-    <w:p>
-      <w:pPr>
-        <w:rPr>
-          <w:rFonts w:ascii="Rod" w:hAnsi="Rod" w:cs="Rod"/>
-        </w:rPr>
-      </w:pPr>
-    </w:p>
-    <w:p>
-      <w:pPr>
-        <w:rPr>
-          <w:rFonts w:ascii="Rod" w:hAnsi="Rod" w:cs="Rod" w:hint="cs"/>
-        </w:rPr>
-      </w:pPr>
-    </w:p>
-    <w:p>
-      <w:pPr>
-        <w:rPr>
-          <w:rFonts w:ascii="Rod" w:hAnsi="Rod" w:cs="Rod" w:hint="cs"/>
-        </w:rPr>
-      </w:pPr>
-      <w:r>
-        <w:rPr>
-          <w:rFonts w:ascii="Rod" w:hAnsi="Rod" w:cs="Rod"/>
-        </w:rPr>
-        <w:lastRenderedPageBreak/>
+          <w:rFonts w:ascii="Rod" w:hAnsi="Rod" w:cs="Rod"/>
+        </w:rPr>
+      </w:pPr>
+    </w:p>
+    <w:p>
+      <w:pPr>
+        <w:rPr>
+          <w:rFonts w:ascii="Rod" w:hAnsi="Rod" w:cs="Rod"/>
+        </w:rPr>
+      </w:pPr>
+    </w:p>
+    <w:p>
+      <w:pPr>
+        <w:rPr>
+          <w:rFonts w:ascii="Rod" w:hAnsi="Rod" w:cs="Rod"/>
+        </w:rPr>
+      </w:pPr>
+    </w:p>
+    <w:p>
+      <w:pPr>
+        <w:rPr>
+          <w:rFonts w:ascii="Rod" w:hAnsi="Rod" w:cs="Rod"/>
+        </w:rPr>
+      </w:pPr>
+    </w:p>
+    <w:p>
+      <w:pPr>
+        <w:rPr>
+          <w:rFonts w:ascii="Rod" w:hAnsi="Rod" w:cs="Rod"/>
+        </w:rPr>
+      </w:pPr>
+    </w:p>
+    <w:p>
+      <w:pPr>
+        <w:rPr>
+          <w:rFonts w:ascii="Rod" w:hAnsi="Rod" w:cs="Rod"/>
+        </w:rPr>
+      </w:pPr>
+    </w:p>
+    <w:p>
+      <w:pPr>
+        <w:rPr>
+          <w:rFonts w:ascii="Rod" w:hAnsi="Rod" w:cs="Rod"/>
+        </w:rPr>
+      </w:pPr>
+      <w:r>
+        <w:rPr>
+          <w:rFonts w:ascii="Rod" w:hAnsi="Rod" w:cs="Rod"/>
+        </w:rPr>
         <w:t>3.</w:t>
       </w:r>
       <w:r>
@@ -1246,7 +1252,7 @@
     <w:p>
       <w:pPr>
         <w:rPr>
-          <w:rFonts w:ascii="Rod" w:hAnsi="Rod" w:cs="Rod" w:hint="cs"/>
+          <w:rFonts w:ascii="Rod" w:hAnsi="Rod" w:cs="Rod"/>
         </w:rPr>
       </w:pPr>
       <w:r>
@@ -1259,7 +1265,7 @@
     <w:p>
       <w:pPr>
         <w:rPr>
-          <w:rFonts w:ascii="Rod" w:hAnsi="Rod" w:cs="Rod" w:hint="cs"/>
+          <w:rFonts w:ascii="Rod" w:hAnsi="Rod" w:cs="Rod"/>
         </w:rPr>
       </w:pPr>
       <w:r>
@@ -1284,20 +1290,14 @@
     <w:p>
       <w:pPr>
         <w:rPr>
-          <w:rFonts w:ascii="Rod" w:hAnsi="Rod" w:cs="Rod" w:hint="cs"/>
-        </w:rPr>
-      </w:pPr>
-      <w:r>
-        <w:rPr>
-          <w:rFonts w:ascii="Rod" w:hAnsi="Rod" w:cs="Rod" w:hint="cs"/>
-        </w:rPr>
-        <w:t>Un</w:t>
-      </w:r>
-      <w:r>
-        <w:rPr>
-          <w:rFonts w:ascii="Rod" w:hAnsi="Rod" w:cs="Rod" w:hint="cs"/>
-        </w:rPr>
-        <w:t xml:space="preserve"> file Bilancio dove analiz</w:t>
+          <w:rFonts w:ascii="Rod" w:hAnsi="Rod" w:cs="Rod"/>
+        </w:rPr>
+      </w:pPr>
+      <w:r>
+        <w:rPr>
+          <w:rFonts w:ascii="Rod" w:hAnsi="Rod" w:cs="Rod" w:hint="cs"/>
+        </w:rPr>
+        <w:t>Un file Bilancio dove analiz</w:t>
       </w:r>
       <w:r>
         <w:rPr>
@@ -1327,7 +1327,7 @@
     <w:p>
       <w:pPr>
         <w:rPr>
-          <w:rFonts w:ascii="Rod" w:hAnsi="Rod" w:cs="Rod" w:hint="cs"/>
+          <w:rFonts w:ascii="Rod" w:hAnsi="Rod" w:cs="Rod"/>
         </w:rPr>
       </w:pPr>
       <w:r>
@@ -1346,14 +1346,14 @@
     <w:p>
       <w:pPr>
         <w:rPr>
-          <w:rFonts w:ascii="Rod" w:hAnsi="Rod" w:cs="Rod" w:hint="cs"/>
-        </w:rPr>
-      </w:pPr>
-    </w:p>
-    <w:p>
-      <w:pPr>
-        <w:rPr>
-          <w:rFonts w:ascii="Rod" w:hAnsi="Rod" w:cs="Rod" w:hint="cs"/>
+          <w:rFonts w:ascii="Rod" w:hAnsi="Rod" w:cs="Rod"/>
+        </w:rPr>
+      </w:pPr>
+    </w:p>
+    <w:p>
+      <w:pPr>
+        <w:rPr>
+          <w:rFonts w:ascii="Rod" w:hAnsi="Rod" w:cs="Rod"/>
         </w:rPr>
       </w:pPr>
       <w:r>
@@ -1366,19 +1366,13 @@
         <w:rPr>
           <w:rFonts w:ascii="Rod" w:hAnsi="Rod" w:cs="Rod" w:hint="cs"/>
         </w:rPr>
-        <w:t>I</w:t>
-      </w:r>
-      <w:r>
-        <w:rPr>
-          <w:rFonts w:ascii="Rod" w:hAnsi="Rod" w:cs="Rod" w:hint="cs"/>
-        </w:rPr>
-        <w:t>ncoraggiamenti</w:t>
-      </w:r>
-    </w:p>
-    <w:p>
-      <w:pPr>
-        <w:rPr>
-          <w:rFonts w:ascii="Rod" w:hAnsi="Rod" w:cs="Rod" w:hint="cs"/>
+        <w:t>Incoraggiamenti</w:t>
+      </w:r>
+    </w:p>
+    <w:p>
+      <w:pPr>
+        <w:rPr>
+          <w:rFonts w:ascii="Rod" w:hAnsi="Rod" w:cs="Rod"/>
         </w:rPr>
       </w:pPr>
       <w:r>
@@ -1405,7 +1399,7 @@
     <w:p>
       <w:pPr>
         <w:rPr>
-          <w:rFonts w:ascii="Rod" w:hAnsi="Rod" w:cs="Rod" w:hint="cs"/>
+          <w:rFonts w:ascii="Rod" w:hAnsi="Rod" w:cs="Rod"/>
         </w:rPr>
       </w:pPr>
       <w:r>
@@ -1418,14 +1412,14 @@
     <w:p>
       <w:pPr>
         <w:rPr>
-          <w:rFonts w:ascii="Rod" w:hAnsi="Rod" w:cs="Rod" w:hint="cs"/>
-        </w:rPr>
-      </w:pPr>
-    </w:p>
-    <w:p>
-      <w:pPr>
-        <w:rPr>
-          <w:rFonts w:ascii="Rod" w:hAnsi="Rod" w:cs="Rod" w:hint="cs"/>
+          <w:rFonts w:ascii="Rod" w:hAnsi="Rod" w:cs="Rod"/>
+        </w:rPr>
+      </w:pPr>
+    </w:p>
+    <w:p>
+      <w:pPr>
+        <w:rPr>
+          <w:rFonts w:ascii="Rod" w:hAnsi="Rod" w:cs="Rod"/>
         </w:rPr>
       </w:pPr>
       <w:r>
@@ -1444,7 +1438,7 @@
     <w:p>
       <w:pPr>
         <w:rPr>
-          <w:rFonts w:ascii="Rod" w:hAnsi="Rod" w:cs="Rod" w:hint="cs"/>
+          <w:rFonts w:ascii="Rod" w:hAnsi="Rod" w:cs="Rod"/>
         </w:rPr>
       </w:pPr>
       <w:r>
@@ -1486,7 +1480,7 @@
           <w:numId w:val="2"/>
         </w:numPr>
         <w:rPr>
-          <w:rFonts w:ascii="Rod" w:hAnsi="Rod" w:cs="Rod" w:hint="cs"/>
+          <w:rFonts w:ascii="Rod" w:hAnsi="Rod" w:cs="Rod"/>
         </w:rPr>
       </w:pPr>
       <w:r>
@@ -1504,7 +1498,7 @@
           <w:numId w:val="2"/>
         </w:numPr>
         <w:rPr>
-          <w:rFonts w:ascii="Rod" w:hAnsi="Rod" w:cs="Rod" w:hint="cs"/>
+          <w:rFonts w:ascii="Rod" w:hAnsi="Rod" w:cs="Rod"/>
         </w:rPr>
       </w:pPr>
       <w:r>
@@ -1517,7 +1511,7 @@
     <w:p>
       <w:pPr>
         <w:rPr>
-          <w:rFonts w:ascii="Rod" w:hAnsi="Rod" w:cs="Rod" w:hint="cs"/>
+          <w:rFonts w:ascii="Rod" w:hAnsi="Rod" w:cs="Rod"/>
         </w:rPr>
       </w:pPr>
       <w:r>
@@ -1535,7 +1529,7 @@
           <w:numId w:val="2"/>
         </w:numPr>
         <w:rPr>
-          <w:rFonts w:ascii="Rod" w:hAnsi="Rod" w:cs="Rod" w:hint="cs"/>
+          <w:rFonts w:ascii="Rod" w:hAnsi="Rod" w:cs="Rod"/>
         </w:rPr>
       </w:pPr>
       <w:r>
@@ -1553,7 +1547,7 @@
           <w:numId w:val="2"/>
         </w:numPr>
         <w:rPr>
-          <w:rFonts w:ascii="Rod" w:hAnsi="Rod" w:cs="Rod" w:hint="cs"/>
+          <w:rFonts w:ascii="Rod" w:hAnsi="Rod" w:cs="Rod"/>
         </w:rPr>
       </w:pPr>
       <w:r>

</xml_diff>